<commit_message>
Actualización al Plan de Gestión de Riegos.
</commit_message>
<xml_diff>
--- a/Proyecto Integrador/Documentos Trabajo/8.Riesgos/Gestion_de_riesgos.docx
+++ b/Proyecto Integrador/Documentos Trabajo/8.Riesgos/Gestion_de_riesgos.docx
@@ -3672,7 +3672,6 @@
                 <w:lang w:val="es-ES_tradnl"/>
               </w:rPr>
             </w:pPr>
-            <w:proofErr w:type="spellStart"/>
             <w:r>
               <w:rPr>
                 <w:rFonts w:ascii="Verdana" w:hAnsi="Verdana"/>
@@ -3683,53 +3682,7 @@
               </w:rPr>
               <w:t>Ries</w:t>
             </w:r>
-            <w:proofErr w:type="spellEnd"/>
-          </w:p>
-        </w:tc>
-      </w:tr>
-      <w:tr>
-        <w:tc>
-          <w:tcPr>
-            <w:tcW w:w="2719" w:type="dxa"/>
-            <w:tcBorders>
-              <w:left w:val="single" w:sz="1" w:space="0" w:color="000000"/>
-              <w:bottom w:val="single" w:sz="1" w:space="0" w:color="000000"/>
-            </w:tcBorders>
-          </w:tcPr>
-          <w:p>
-            <w:pPr>
-              <w:pStyle w:val="InfoBlue"/>
-              <w:snapToGrid w:val="0"/>
-              <w:rPr>
-                <w:rFonts w:ascii="Verdana" w:hAnsi="Verdana"/>
-                <w:color w:val="000000"/>
-                <w:sz w:val="18"/>
-                <w:szCs w:val="18"/>
-              </w:rPr>
-            </w:pPr>
-            <w:r>
-              <w:rPr>
-                <w:rFonts w:ascii="Verdana" w:hAnsi="Verdana"/>
-                <w:color w:val="000000"/>
-                <w:sz w:val="18"/>
-                <w:szCs w:val="18"/>
-              </w:rPr>
-              <w:t>Plan de Respuesta a Riesgos</w:t>
-            </w:r>
-          </w:p>
-        </w:tc>
-        <w:tc>
-          <w:tcPr>
-            <w:tcW w:w="1240" w:type="dxa"/>
-            <w:tcBorders>
-              <w:left w:val="single" w:sz="1" w:space="0" w:color="000000"/>
-              <w:bottom w:val="single" w:sz="1" w:space="0" w:color="000000"/>
-            </w:tcBorders>
-          </w:tcPr>
-          <w:p>
-            <w:pPr>
-              <w:snapToGrid w:val="0"/>
-              <w:jc w:val="right"/>
+            <w:r>
               <w:rPr>
                 <w:rFonts w:ascii="Verdana" w:hAnsi="Verdana"/>
                 <w:color w:val="000000"/>
@@ -3737,8 +3690,54 @@
                 <w:szCs w:val="18"/>
                 <w:lang w:val="es-ES_tradnl"/>
               </w:rPr>
-            </w:pPr>
-            <w:r>
+              <w:t>gos_Prioritarios.doc</w:t>
+            </w:r>
+          </w:p>
+        </w:tc>
+      </w:tr>
+      <w:tr>
+        <w:tc>
+          <w:tcPr>
+            <w:tcW w:w="2719" w:type="dxa"/>
+            <w:tcBorders>
+              <w:left w:val="single" w:sz="1" w:space="0" w:color="000000"/>
+              <w:bottom w:val="single" w:sz="1" w:space="0" w:color="000000"/>
+            </w:tcBorders>
+          </w:tcPr>
+          <w:p>
+            <w:pPr>
+              <w:pStyle w:val="InfoBlue"/>
+              <w:snapToGrid w:val="0"/>
+              <w:rPr>
+                <w:rFonts w:ascii="Verdana" w:hAnsi="Verdana"/>
+                <w:color w:val="000000"/>
+                <w:sz w:val="18"/>
+                <w:szCs w:val="18"/>
+              </w:rPr>
+            </w:pPr>
+            <w:r>
+              <w:rPr>
+                <w:rFonts w:ascii="Verdana" w:hAnsi="Verdana"/>
+                <w:color w:val="000000"/>
+                <w:sz w:val="18"/>
+                <w:szCs w:val="18"/>
+              </w:rPr>
+              <w:t>Plan de Respuesta a Riesgos</w:t>
+            </w:r>
+          </w:p>
+        </w:tc>
+        <w:tc>
+          <w:tcPr>
+            <w:tcW w:w="1240" w:type="dxa"/>
+            <w:tcBorders>
+              <w:left w:val="single" w:sz="1" w:space="0" w:color="000000"/>
+              <w:bottom w:val="single" w:sz="1" w:space="0" w:color="000000"/>
+            </w:tcBorders>
+          </w:tcPr>
+          <w:p>
+            <w:pPr>
+              <w:snapToGrid w:val="0"/>
+              <w:jc w:val="right"/>
               <w:rPr>
                 <w:rFonts w:ascii="Verdana" w:hAnsi="Verdana"/>
                 <w:color w:val="000000"/>
@@ -3746,8 +3745,7 @@
                 <w:szCs w:val="18"/>
                 <w:lang w:val="es-ES_tradnl"/>
               </w:rPr>
-              <w:t>15/</w:t>
-            </w:r>
+            </w:pPr>
             <w:r>
               <w:rPr>
                 <w:rFonts w:ascii="Verdana" w:hAnsi="Verdana"/>
@@ -3756,7 +3754,7 @@
                 <w:szCs w:val="18"/>
                 <w:lang w:val="es-ES_tradnl"/>
               </w:rPr>
-              <w:t>07</w:t>
+              <w:t>15/</w:t>
             </w:r>
             <w:r>
               <w:rPr>
@@ -3766,7 +3764,7 @@
                 <w:szCs w:val="18"/>
                 <w:lang w:val="es-ES_tradnl"/>
               </w:rPr>
-              <w:t>/2</w:t>
+              <w:t>07</w:t>
             </w:r>
             <w:r>
               <w:rPr>
@@ -3776,22 +3774,9 @@
                 <w:szCs w:val="18"/>
                 <w:lang w:val="es-ES_tradnl"/>
               </w:rPr>
-              <w:t>011</w:t>
-            </w:r>
-          </w:p>
-        </w:tc>
-        <w:tc>
-          <w:tcPr>
-            <w:tcW w:w="1520" w:type="dxa"/>
-            <w:tcBorders>
-              <w:left w:val="single" w:sz="1" w:space="0" w:color="000000"/>
-              <w:bottom w:val="single" w:sz="1" w:space="0" w:color="000000"/>
-            </w:tcBorders>
-          </w:tcPr>
-          <w:p>
-            <w:pPr>
-              <w:pStyle w:val="InfoBlue"/>
-              <w:snapToGrid w:val="0"/>
+              <w:t>/2</w:t>
+            </w:r>
+            <w:r>
               <w:rPr>
                 <w:rFonts w:ascii="Verdana" w:hAnsi="Verdana"/>
                 <w:color w:val="000000"/>
@@ -3799,8 +3784,22 @@
                 <w:szCs w:val="18"/>
                 <w:lang w:val="es-ES_tradnl"/>
               </w:rPr>
-            </w:pPr>
-            <w:r>
+              <w:t>011</w:t>
+            </w:r>
+          </w:p>
+        </w:tc>
+        <w:tc>
+          <w:tcPr>
+            <w:tcW w:w="1520" w:type="dxa"/>
+            <w:tcBorders>
+              <w:left w:val="single" w:sz="1" w:space="0" w:color="000000"/>
+              <w:bottom w:val="single" w:sz="1" w:space="0" w:color="000000"/>
+            </w:tcBorders>
+          </w:tcPr>
+          <w:p>
+            <w:pPr>
+              <w:pStyle w:val="InfoBlue"/>
+              <w:snapToGrid w:val="0"/>
               <w:rPr>
                 <w:rFonts w:ascii="Verdana" w:hAnsi="Verdana"/>
                 <w:color w:val="000000"/>
@@ -3808,6 +3807,15 @@
                 <w:szCs w:val="18"/>
                 <w:lang w:val="es-ES_tradnl"/>
               </w:rPr>
+            </w:pPr>
+            <w:r>
+              <w:rPr>
+                <w:rFonts w:ascii="Verdana" w:hAnsi="Verdana"/>
+                <w:color w:val="000000"/>
+                <w:sz w:val="18"/>
+                <w:szCs w:val="18"/>
+                <w:lang w:val="es-ES_tradnl"/>
+              </w:rPr>
               <w:t>Gob. Córdoba</w:t>
             </w:r>
           </w:p>
@@ -3833,6 +3841,7 @@
                 <w:lang w:val="es-ES_tradnl"/>
               </w:rPr>
             </w:pPr>
+            <w:bookmarkStart w:id="1" w:name="_GoBack"/>
             <w:r>
               <w:rPr>
                 <w:rFonts w:ascii="Verdana" w:hAnsi="Verdana"/>
@@ -3843,6 +3852,7 @@
               </w:rPr>
               <w:t>Plan_Respuesta_Riesgos.doc</w:t>
             </w:r>
+            <w:bookmarkEnd w:id="1"/>
           </w:p>
         </w:tc>
       </w:tr>
@@ -5578,7 +5588,7 @@
                 <w:lang w:val="es-ES" w:eastAsia="es-ES" w:bidi="ar-SA"/>
               </w:rPr>
             </w:pPr>
-            <w:bookmarkStart w:id="1" w:name="RANGE!A2:B6"/>
+            <w:bookmarkStart w:id="2" w:name="RANGE!A2:B6"/>
             <w:r>
               <w:rPr>
                 <w:rFonts w:ascii="Verdana" w:eastAsia="Times New Roman" w:hAnsi="Verdana" w:cs="Calibri"/>
@@ -5588,7 +5598,7 @@
               </w:rPr>
               <w:t>2</w:t>
             </w:r>
-            <w:bookmarkEnd w:id="1"/>
+            <w:bookmarkEnd w:id="2"/>
           </w:p>
         </w:tc>
         <w:tc>
@@ -15261,8 +15271,6 @@
           <w:szCs w:val="20"/>
         </w:rPr>
       </w:pPr>
-      <w:bookmarkStart w:id="2" w:name="_GoBack"/>
-      <w:bookmarkEnd w:id="2"/>
     </w:p>
     <w:sectPr>
       <w:footerReference w:type="even" r:id="rId10"/>
@@ -15597,7 +15605,7 @@
               <v:shape id="_x0000_i1025" type="#_x0000_t75" style="width:86.6pt;height:24.35pt" o:ole="">
                 <v:imagedata r:id="rId1" o:title=""/>
               </v:shape>
-              <o:OLEObject Type="Embed" ProgID="PBrush" ShapeID="_x0000_i1025" DrawAspect="Content" ObjectID="_1376637686" r:id="rId2"/>
+              <o:OLEObject Type="Embed" ProgID="PBrush" ShapeID="_x0000_i1025" DrawAspect="Content" ObjectID="_1376644691" r:id="rId2"/>
             </w:object>
           </w:r>
         </w:p>
@@ -21171,7 +21179,7 @@
 </file>
 
 <file path=customXml/itemProps1.xml><?xml version="1.0" encoding="utf-8"?>
-<ds:datastoreItem xmlns:ds="http://schemas.openxmlformats.org/officeDocument/2006/customXml" ds:itemID="{50E63E6F-829D-41AF-8367-5C3BA649CAB2}">
+<ds:datastoreItem xmlns:ds="http://schemas.openxmlformats.org/officeDocument/2006/customXml" ds:itemID="{0AA428C7-0ACD-44BE-AD4B-89BD79F46865}">
   <ds:schemaRefs>
     <ds:schemaRef ds:uri="http://schemas.openxmlformats.org/officeDocument/2006/bibliography"/>
   </ds:schemaRefs>

</xml_diff>